<commit_message>
minor update to budget.
</commit_message>
<xml_diff>
--- a/supplimentary_docs/Budget Justification_CRII_220215.docx
+++ b/supplimentary_docs/Budget Justification_CRII_220215.docx
@@ -639,10 +639,7 @@
         <w:t>summer</w:t>
       </w:r>
       <w:r>
-        <w:t xml:space="preserve"> </w:t>
-      </w:r>
-      <w:r>
-        <w:t>to</w:t>
+        <w:t xml:space="preserve"> to</w:t>
       </w:r>
       <w:r>
         <w:rPr>
@@ -669,10 +666,7 @@
         <w:t xml:space="preserve"> </w:t>
       </w:r>
       <w:r>
-        <w:t>exposure</w:t>
-      </w:r>
-      <w:r>
-        <w:t xml:space="preserve"> and</w:t>
+        <w:t>exposure and</w:t>
       </w:r>
       <w:r>
         <w:t xml:space="preserve"> help the PI and the GRA.</w:t>
@@ -1646,7 +1640,43 @@
         <w:jc w:val="both"/>
       </w:pPr>
       <w:r>
-        <w:t xml:space="preserve">The purposes of the above trip are to (a) present the proposed work at premier conferences, (b) get feedback from experts, and (c) network with other academic and industry researchers. The GRA who attend these conferences </w:t>
+        <w:t>The purposes of the above trip</w:t>
+      </w:r>
+      <w:r>
+        <w:t>s</w:t>
+      </w:r>
+      <w:r>
+        <w:t xml:space="preserve"> are to </w:t>
+      </w:r>
+      <w:r>
+        <w:rPr>
+          <w:i/>
+          <w:iCs/>
+        </w:rPr>
+        <w:t>(a)</w:t>
+      </w:r>
+      <w:r>
+        <w:t xml:space="preserve"> present the proposed work at premier conferences, </w:t>
+      </w:r>
+      <w:r>
+        <w:rPr>
+          <w:i/>
+          <w:iCs/>
+        </w:rPr>
+        <w:t>(b)</w:t>
+      </w:r>
+      <w:r>
+        <w:t xml:space="preserve"> get feedback from experts, and </w:t>
+      </w:r>
+      <w:r>
+        <w:rPr>
+          <w:i/>
+          <w:iCs/>
+        </w:rPr>
+        <w:t>(c)</w:t>
+      </w:r>
+      <w:r>
+        <w:t xml:space="preserve"> network with other academic and industry researchers. The GRA who attend these conferences </w:t>
       </w:r>
       <w:r>
         <w:t>can also</w:t>
@@ -1973,6 +2003,7 @@
         </w:tabs>
         <w:spacing w:before="102" w:line="247" w:lineRule="auto"/>
         <w:ind w:right="680"/>
+        <w:jc w:val="both"/>
         <w:rPr>
           <w:sz w:val="20"/>
         </w:rPr>
@@ -2043,6 +2074,7 @@
         </w:tabs>
         <w:spacing w:line="247" w:lineRule="auto"/>
         <w:ind w:right="115"/>
+        <w:jc w:val="both"/>
         <w:rPr>
           <w:sz w:val="20"/>
         </w:rPr>
@@ -4016,6 +4048,7 @@
   <w:style w:type="character" w:default="1" w:styleId="DefaultParagraphFont">
     <w:name w:val="Default Paragraph Font"/>
     <w:uiPriority w:val="1"/>
+    <w:semiHidden/>
     <w:unhideWhenUsed/>
   </w:style>
   <w:style w:type="table" w:default="1" w:styleId="TableNormal">

</xml_diff>